<commit_message>
Plan de test site web
</commit_message>
<xml_diff>
--- a/Doc/PlanDeTests.docx
+++ b/Doc/PlanDeTests.docx
@@ -125,7 +125,11 @@
           <w:tcPr>
             <w:tcW w:w="3071" w:type="dxa"/>
           </w:tcPr>
-          <w:p/>
+          <w:p>
+            <w:r>
+              <w:t>Ok</w:t>
+            </w:r>
+          </w:p>
         </w:tc>
       </w:tr>
       <w:tr>
@@ -155,7 +159,10 @@
           </w:tcPr>
           <w:p>
             <w:r>
-              <w:t>Oui</w:t>
+              <w:t>O</w:t>
+            </w:r>
+            <w:r>
+              <w:t>k</w:t>
             </w:r>
           </w:p>
         </w:tc>
@@ -166,7 +173,6 @@
             <w:tcW w:w="3070" w:type="dxa"/>
           </w:tcPr>
           <w:p>
-            <w:bookmarkStart w:id="0" w:name="_GoBack" w:colFirst="0" w:colLast="2"/>
             <w:r>
               <w:t>Cliquer sur les liens de la barre de navigation</w:t>
             </w:r>
@@ -186,38 +192,12 @@
           <w:tcPr>
             <w:tcW w:w="3071" w:type="dxa"/>
           </w:tcPr>
-          <w:p/>
-        </w:tc>
-      </w:tr>
-      <w:bookmarkEnd w:id="0"/>
-      <w:tr>
-        <w:tc>
-          <w:tcPr>
-            <w:tcW w:w="3070" w:type="dxa"/>
-          </w:tcPr>
-          <w:p>
-            <w:r>
-              <w:t>Cliquer sur une des images qui défile dans l’index</w:t>
-            </w:r>
-          </w:p>
-        </w:tc>
-        <w:tc>
-          <w:tcPr>
-            <w:tcW w:w="3071" w:type="dxa"/>
-          </w:tcPr>
-          <w:p>
-            <w:r>
-              <w:t>L’image s’affiche en grand</w:t>
-            </w:r>
-          </w:p>
-        </w:tc>
-        <w:tc>
-          <w:tcPr>
-            <w:tcW w:w="3071" w:type="dxa"/>
-          </w:tcPr>
-          <w:p>
-            <w:r>
-              <w:t>Oui</w:t>
+          <w:p>
+            <w:r>
+              <w:t>O</w:t>
+            </w:r>
+            <w:r>
+              <w:t>k</w:t>
             </w:r>
           </w:p>
         </w:tc>
@@ -229,27 +209,30 @@
           </w:tcPr>
           <w:p>
             <w:r>
-              <w:t>Cliquer sur les flèches des images qui défilent dans l’index</w:t>
-            </w:r>
-          </w:p>
-        </w:tc>
-        <w:tc>
-          <w:tcPr>
-            <w:tcW w:w="3071" w:type="dxa"/>
-          </w:tcPr>
-          <w:p>
-            <w:r>
-              <w:t>Changement d’image</w:t>
-            </w:r>
-          </w:p>
-        </w:tc>
-        <w:tc>
-          <w:tcPr>
-            <w:tcW w:w="3071" w:type="dxa"/>
-          </w:tcPr>
-          <w:p>
-            <w:r>
-              <w:t>Oui</w:t>
+              <w:t>Cliquer sur une des images qui défile dans l’index</w:t>
+            </w:r>
+          </w:p>
+        </w:tc>
+        <w:tc>
+          <w:tcPr>
+            <w:tcW w:w="3071" w:type="dxa"/>
+          </w:tcPr>
+          <w:p>
+            <w:r>
+              <w:t>L’image s’affiche en grand</w:t>
+            </w:r>
+          </w:p>
+        </w:tc>
+        <w:tc>
+          <w:tcPr>
+            <w:tcW w:w="3071" w:type="dxa"/>
+          </w:tcPr>
+          <w:p>
+            <w:r>
+              <w:t>O</w:t>
+            </w:r>
+            <w:r>
+              <w:t>k</w:t>
             </w:r>
           </w:p>
         </w:tc>
@@ -261,6 +244,41 @@
           </w:tcPr>
           <w:p>
             <w:r>
+              <w:t>Cliquer sur les flèches des images qui défilent dans l’index</w:t>
+            </w:r>
+          </w:p>
+        </w:tc>
+        <w:tc>
+          <w:tcPr>
+            <w:tcW w:w="3071" w:type="dxa"/>
+          </w:tcPr>
+          <w:p>
+            <w:r>
+              <w:t>Changement d’image</w:t>
+            </w:r>
+          </w:p>
+        </w:tc>
+        <w:tc>
+          <w:tcPr>
+            <w:tcW w:w="3071" w:type="dxa"/>
+          </w:tcPr>
+          <w:p>
+            <w:r>
+              <w:t>O</w:t>
+            </w:r>
+            <w:r>
+              <w:t>k</w:t>
+            </w:r>
+          </w:p>
+        </w:tc>
+      </w:tr>
+      <w:tr>
+        <w:tc>
+          <w:tcPr>
+            <w:tcW w:w="3070" w:type="dxa"/>
+          </w:tcPr>
+          <w:p>
+            <w:r>
               <w:t>Cliquer sur « </w:t>
             </w:r>
             <w:proofErr w:type="spellStart"/>
@@ -287,7 +305,14 @@
           <w:tcPr>
             <w:tcW w:w="3071" w:type="dxa"/>
           </w:tcPr>
-          <w:p/>
+          <w:p>
+            <w:r>
+              <w:t>O</w:t>
+            </w:r>
+            <w:r>
+              <w:t>k</w:t>
+            </w:r>
+          </w:p>
         </w:tc>
       </w:tr>
       <w:tr>
@@ -337,7 +362,14 @@
           <w:tcPr>
             <w:tcW w:w="3071" w:type="dxa"/>
           </w:tcPr>
-          <w:p/>
+          <w:p>
+            <w:r>
+              <w:t>O</w:t>
+            </w:r>
+            <w:r>
+              <w:t>k</w:t>
+            </w:r>
+          </w:p>
         </w:tc>
       </w:tr>
       <w:tr>
@@ -346,47 +378,33 @@
             <w:tcW w:w="3070" w:type="dxa"/>
           </w:tcPr>
           <w:p>
-            <w:proofErr w:type="spellStart"/>
-            <w:r>
-              <w:t>Boutton</w:t>
-            </w:r>
-            <w:proofErr w:type="spellEnd"/>
-            <w:r>
-              <w:t xml:space="preserve"> « </w:t>
-            </w:r>
-            <w:proofErr w:type="spellStart"/>
-            <w:r>
-              <w:t>learn</w:t>
-            </w:r>
-            <w:proofErr w:type="spellEnd"/>
-            <w:r>
-              <w:t xml:space="preserve"> more » dans chaque classe</w:t>
-            </w:r>
-          </w:p>
-        </w:tc>
-        <w:tc>
-          <w:tcPr>
-            <w:tcW w:w="3071" w:type="dxa"/>
-          </w:tcPr>
-          <w:p>
-            <w:r>
-              <w:t>Redirection vers « </w:t>
-            </w:r>
-            <w:proofErr w:type="spellStart"/>
-            <w:r>
-              <w:t>class.php</w:t>
-            </w:r>
-            <w:proofErr w:type="spellEnd"/>
-            <w:r>
-              <w:t xml:space="preserve"> » de la classe correspondante </w:t>
-            </w:r>
-          </w:p>
-        </w:tc>
-        <w:tc>
-          <w:tcPr>
-            <w:tcW w:w="3071" w:type="dxa"/>
-          </w:tcPr>
-          <w:p/>
+            <w:r>
+              <w:t>Cliquer sur le logo</w:t>
+            </w:r>
+          </w:p>
+        </w:tc>
+        <w:tc>
+          <w:tcPr>
+            <w:tcW w:w="3071" w:type="dxa"/>
+          </w:tcPr>
+          <w:p>
+            <w:r>
+              <w:t>Redirection vers l’index</w:t>
+            </w:r>
+          </w:p>
+        </w:tc>
+        <w:tc>
+          <w:tcPr>
+            <w:tcW w:w="3071" w:type="dxa"/>
+          </w:tcPr>
+          <w:p>
+            <w:r>
+              <w:t>O</w:t>
+            </w:r>
+            <w:r>
+              <w:t>k</w:t>
+            </w:r>
+          </w:p>
         </w:tc>
       </w:tr>
       <w:tr>
@@ -396,27 +414,30 @@
           </w:tcPr>
           <w:p>
             <w:r>
-              <w:t>Cliquer sur le logo</w:t>
-            </w:r>
-          </w:p>
-        </w:tc>
-        <w:tc>
-          <w:tcPr>
-            <w:tcW w:w="3071" w:type="dxa"/>
-          </w:tcPr>
-          <w:p>
-            <w:r>
-              <w:t>Redirection vers l’index</w:t>
-            </w:r>
-          </w:p>
-        </w:tc>
-        <w:tc>
-          <w:tcPr>
-            <w:tcW w:w="3071" w:type="dxa"/>
-          </w:tcPr>
-          <w:p>
-            <w:r>
-              <w:t>Oui</w:t>
+              <w:t>Cliquer sur les liens de la barre de navigation</w:t>
+            </w:r>
+          </w:p>
+        </w:tc>
+        <w:tc>
+          <w:tcPr>
+            <w:tcW w:w="3071" w:type="dxa"/>
+          </w:tcPr>
+          <w:p>
+            <w:r>
+              <w:t>Redirection vers les pages correspondantes</w:t>
+            </w:r>
+          </w:p>
+        </w:tc>
+        <w:tc>
+          <w:tcPr>
+            <w:tcW w:w="3071" w:type="dxa"/>
+          </w:tcPr>
+          <w:p>
+            <w:r>
+              <w:t>O</w:t>
+            </w:r>
+            <w:r>
+              <w:t>k</w:t>
             </w:r>
           </w:p>
         </w:tc>
@@ -428,25 +449,51 @@
           </w:tcPr>
           <w:p>
             <w:r>
-              <w:t>Cliquer sur les liens de la barre de navigation</w:t>
-            </w:r>
-          </w:p>
-        </w:tc>
-        <w:tc>
-          <w:tcPr>
-            <w:tcW w:w="3071" w:type="dxa"/>
-          </w:tcPr>
-          <w:p>
-            <w:r>
-              <w:t>Redirection vers les pages correspondantes</w:t>
-            </w:r>
-          </w:p>
-        </w:tc>
-        <w:tc>
-          <w:tcPr>
-            <w:tcW w:w="3071" w:type="dxa"/>
-          </w:tcPr>
-          <w:p/>
+              <w:t>Bouton</w:t>
+            </w:r>
+            <w:r>
+              <w:t xml:space="preserve"> « </w:t>
+            </w:r>
+            <w:proofErr w:type="spellStart"/>
+            <w:r>
+              <w:t>learn</w:t>
+            </w:r>
+            <w:proofErr w:type="spellEnd"/>
+            <w:r>
+              <w:t xml:space="preserve"> more » dans chaque classe</w:t>
+            </w:r>
+          </w:p>
+        </w:tc>
+        <w:tc>
+          <w:tcPr>
+            <w:tcW w:w="3071" w:type="dxa"/>
+          </w:tcPr>
+          <w:p>
+            <w:r>
+              <w:t>Redirection vers « </w:t>
+            </w:r>
+            <w:proofErr w:type="spellStart"/>
+            <w:r>
+              <w:t>class.php</w:t>
+            </w:r>
+            <w:proofErr w:type="spellEnd"/>
+            <w:r>
+              <w:t xml:space="preserve"> » de la classe correspondante </w:t>
+            </w:r>
+          </w:p>
+        </w:tc>
+        <w:tc>
+          <w:tcPr>
+            <w:tcW w:w="3071" w:type="dxa"/>
+          </w:tcPr>
+          <w:p>
+            <w:r>
+              <w:t>O</w:t>
+            </w:r>
+            <w:r>
+              <w:t>k</w:t>
+            </w:r>
+          </w:p>
         </w:tc>
       </w:tr>
       <w:tr>
@@ -454,19 +501,48 @@
           <w:tcPr>
             <w:tcW w:w="3070" w:type="dxa"/>
           </w:tcPr>
-          <w:p/>
-        </w:tc>
-        <w:tc>
-          <w:tcPr>
-            <w:tcW w:w="3071" w:type="dxa"/>
-          </w:tcPr>
-          <w:p/>
-        </w:tc>
-        <w:tc>
-          <w:tcPr>
-            <w:tcW w:w="3071" w:type="dxa"/>
-          </w:tcPr>
-          <w:p/>
+          <w:p>
+            <w:pPr>
+              <w:rPr>
+                <w:b/>
+                <w:sz w:val="24"/>
+                <w:szCs w:val="24"/>
+              </w:rPr>
+            </w:pPr>
+            <w:proofErr w:type="spellStart"/>
+            <w:r>
+              <w:rPr>
+                <w:b/>
+                <w:sz w:val="24"/>
+                <w:szCs w:val="24"/>
+              </w:rPr>
+              <w:t>class.php</w:t>
+            </w:r>
+            <w:proofErr w:type="spellEnd"/>
+          </w:p>
+        </w:tc>
+        <w:tc>
+          <w:tcPr>
+            <w:tcW w:w="3071" w:type="dxa"/>
+          </w:tcPr>
+          <w:p>
+            <w:r>
+              <w:t>Affichage des armes de la classe avec au-dessus des images le nom de la spécialisation, le rôle et le nom de l’arme</w:t>
+            </w:r>
+          </w:p>
+        </w:tc>
+        <w:tc>
+          <w:tcPr>
+            <w:tcW w:w="3071" w:type="dxa"/>
+          </w:tcPr>
+          <w:p>
+            <w:r>
+              <w:t>O</w:t>
+            </w:r>
+            <w:r>
+              <w:t>k</w:t>
+            </w:r>
+          </w:p>
         </w:tc>
       </w:tr>
       <w:tr>
@@ -474,19 +550,34 @@
           <w:tcPr>
             <w:tcW w:w="3070" w:type="dxa"/>
           </w:tcPr>
-          <w:p/>
-        </w:tc>
-        <w:tc>
-          <w:tcPr>
-            <w:tcW w:w="3071" w:type="dxa"/>
-          </w:tcPr>
-          <w:p/>
-        </w:tc>
-        <w:tc>
-          <w:tcPr>
-            <w:tcW w:w="3071" w:type="dxa"/>
-          </w:tcPr>
-          <w:p/>
+          <w:p>
+            <w:r>
+              <w:t>Cliquer sur le logo</w:t>
+            </w:r>
+          </w:p>
+        </w:tc>
+        <w:tc>
+          <w:tcPr>
+            <w:tcW w:w="3071" w:type="dxa"/>
+          </w:tcPr>
+          <w:p>
+            <w:r>
+              <w:t>Redirection vers l’index</w:t>
+            </w:r>
+          </w:p>
+        </w:tc>
+        <w:tc>
+          <w:tcPr>
+            <w:tcW w:w="3071" w:type="dxa"/>
+          </w:tcPr>
+          <w:p>
+            <w:r>
+              <w:t>O</w:t>
+            </w:r>
+            <w:r>
+              <w:t>k</w:t>
+            </w:r>
+          </w:p>
         </w:tc>
       </w:tr>
       <w:tr>
@@ -494,19 +585,34 @@
           <w:tcPr>
             <w:tcW w:w="3070" w:type="dxa"/>
           </w:tcPr>
-          <w:p/>
-        </w:tc>
-        <w:tc>
-          <w:tcPr>
-            <w:tcW w:w="3071" w:type="dxa"/>
-          </w:tcPr>
-          <w:p/>
-        </w:tc>
-        <w:tc>
-          <w:tcPr>
-            <w:tcW w:w="3071" w:type="dxa"/>
-          </w:tcPr>
-          <w:p/>
+          <w:p>
+            <w:r>
+              <w:t>Cliquer sur les liens de la barre de navigation</w:t>
+            </w:r>
+          </w:p>
+        </w:tc>
+        <w:tc>
+          <w:tcPr>
+            <w:tcW w:w="3071" w:type="dxa"/>
+          </w:tcPr>
+          <w:p>
+            <w:r>
+              <w:t>Redirection vers les pages correspondantes</w:t>
+            </w:r>
+          </w:p>
+        </w:tc>
+        <w:tc>
+          <w:tcPr>
+            <w:tcW w:w="3071" w:type="dxa"/>
+          </w:tcPr>
+          <w:p>
+            <w:r>
+              <w:t>O</w:t>
+            </w:r>
+            <w:r>
+              <w:t>k</w:t>
+            </w:r>
+          </w:p>
         </w:tc>
       </w:tr>
       <w:tr>
@@ -514,19 +620,57 @@
           <w:tcPr>
             <w:tcW w:w="3070" w:type="dxa"/>
           </w:tcPr>
-          <w:p/>
-        </w:tc>
-        <w:tc>
-          <w:tcPr>
-            <w:tcW w:w="3071" w:type="dxa"/>
-          </w:tcPr>
-          <w:p/>
-        </w:tc>
-        <w:tc>
-          <w:tcPr>
-            <w:tcW w:w="3071" w:type="dxa"/>
-          </w:tcPr>
-          <w:p/>
+          <w:p>
+            <w:r>
+              <w:t>Cliquer sur les noms des armes</w:t>
+            </w:r>
+          </w:p>
+        </w:tc>
+        <w:tc>
+          <w:tcPr>
+            <w:tcW w:w="3071" w:type="dxa"/>
+          </w:tcPr>
+          <w:p>
+            <w:r>
+              <w:t>Redirection vers « </w:t>
+            </w:r>
+            <w:proofErr w:type="spellStart"/>
+            <w:r>
+              <w:t>weapon</w:t>
+            </w:r>
+            <w:r>
+              <w:t>.php</w:t>
+            </w:r>
+            <w:proofErr w:type="spellEnd"/>
+            <w:r>
+              <w:t> » de l</w:t>
+            </w:r>
+            <w:r>
+              <w:t>’</w:t>
+            </w:r>
+            <w:r>
+              <w:t>a</w:t>
+            </w:r>
+            <w:r>
+              <w:t>rm</w:t>
+            </w:r>
+            <w:r>
+              <w:t>e correspondante</w:t>
+            </w:r>
+          </w:p>
+        </w:tc>
+        <w:tc>
+          <w:tcPr>
+            <w:tcW w:w="3071" w:type="dxa"/>
+          </w:tcPr>
+          <w:p>
+            <w:r>
+              <w:t>O</w:t>
+            </w:r>
+            <w:r>
+              <w:t>k</w:t>
+            </w:r>
+          </w:p>
         </w:tc>
       </w:tr>
       <w:tr>
@@ -534,19 +678,48 @@
           <w:tcPr>
             <w:tcW w:w="3070" w:type="dxa"/>
           </w:tcPr>
-          <w:p/>
-        </w:tc>
-        <w:tc>
-          <w:tcPr>
-            <w:tcW w:w="3071" w:type="dxa"/>
-          </w:tcPr>
-          <w:p/>
-        </w:tc>
-        <w:tc>
-          <w:tcPr>
-            <w:tcW w:w="3071" w:type="dxa"/>
-          </w:tcPr>
-          <w:p/>
+          <w:p>
+            <w:pPr>
+              <w:rPr>
+                <w:b/>
+                <w:sz w:val="24"/>
+                <w:szCs w:val="24"/>
+              </w:rPr>
+            </w:pPr>
+            <w:proofErr w:type="spellStart"/>
+            <w:r>
+              <w:rPr>
+                <w:b/>
+                <w:sz w:val="24"/>
+                <w:szCs w:val="24"/>
+              </w:rPr>
+              <w:t>weapons.php</w:t>
+            </w:r>
+            <w:proofErr w:type="spellEnd"/>
+          </w:p>
+        </w:tc>
+        <w:tc>
+          <w:tcPr>
+            <w:tcW w:w="3071" w:type="dxa"/>
+          </w:tcPr>
+          <w:p>
+            <w:r>
+              <w:t xml:space="preserve">Affichage d’une liste des classes existantes </w:t>
+            </w:r>
+          </w:p>
+        </w:tc>
+        <w:tc>
+          <w:tcPr>
+            <w:tcW w:w="3071" w:type="dxa"/>
+          </w:tcPr>
+          <w:p>
+            <w:r>
+              <w:t>O</w:t>
+            </w:r>
+            <w:r>
+              <w:t>k</w:t>
+            </w:r>
+          </w:p>
         </w:tc>
       </w:tr>
       <w:tr>
@@ -554,19 +727,34 @@
           <w:tcPr>
             <w:tcW w:w="3070" w:type="dxa"/>
           </w:tcPr>
-          <w:p/>
-        </w:tc>
-        <w:tc>
-          <w:tcPr>
-            <w:tcW w:w="3071" w:type="dxa"/>
-          </w:tcPr>
-          <w:p/>
-        </w:tc>
-        <w:tc>
-          <w:tcPr>
-            <w:tcW w:w="3071" w:type="dxa"/>
-          </w:tcPr>
-          <w:p/>
+          <w:p>
+            <w:r>
+              <w:t>Cliquer sur le logo</w:t>
+            </w:r>
+          </w:p>
+        </w:tc>
+        <w:tc>
+          <w:tcPr>
+            <w:tcW w:w="3071" w:type="dxa"/>
+          </w:tcPr>
+          <w:p>
+            <w:r>
+              <w:t>Redirection vers l’index</w:t>
+            </w:r>
+          </w:p>
+        </w:tc>
+        <w:tc>
+          <w:tcPr>
+            <w:tcW w:w="3071" w:type="dxa"/>
+          </w:tcPr>
+          <w:p>
+            <w:r>
+              <w:t>O</w:t>
+            </w:r>
+            <w:r>
+              <w:t>k</w:t>
+            </w:r>
+          </w:p>
         </w:tc>
       </w:tr>
       <w:tr>
@@ -574,19 +762,34 @@
           <w:tcPr>
             <w:tcW w:w="3070" w:type="dxa"/>
           </w:tcPr>
-          <w:p/>
-        </w:tc>
-        <w:tc>
-          <w:tcPr>
-            <w:tcW w:w="3071" w:type="dxa"/>
-          </w:tcPr>
-          <w:p/>
-        </w:tc>
-        <w:tc>
-          <w:tcPr>
-            <w:tcW w:w="3071" w:type="dxa"/>
-          </w:tcPr>
-          <w:p/>
+          <w:p>
+            <w:r>
+              <w:t>Cliquer sur les liens de la barre de navigation</w:t>
+            </w:r>
+          </w:p>
+        </w:tc>
+        <w:tc>
+          <w:tcPr>
+            <w:tcW w:w="3071" w:type="dxa"/>
+          </w:tcPr>
+          <w:p>
+            <w:r>
+              <w:t>Redirection vers les pages correspondantes</w:t>
+            </w:r>
+          </w:p>
+        </w:tc>
+        <w:tc>
+          <w:tcPr>
+            <w:tcW w:w="3071" w:type="dxa"/>
+          </w:tcPr>
+          <w:p>
+            <w:r>
+              <w:t>O</w:t>
+            </w:r>
+            <w:r>
+              <w:t>k</w:t>
+            </w:r>
+          </w:p>
         </w:tc>
       </w:tr>
       <w:tr>
@@ -594,19 +797,34 @@
           <w:tcPr>
             <w:tcW w:w="3070" w:type="dxa"/>
           </w:tcPr>
-          <w:p/>
-        </w:tc>
-        <w:tc>
-          <w:tcPr>
-            <w:tcW w:w="3071" w:type="dxa"/>
-          </w:tcPr>
-          <w:p/>
-        </w:tc>
-        <w:tc>
-          <w:tcPr>
-            <w:tcW w:w="3071" w:type="dxa"/>
-          </w:tcPr>
-          <w:p/>
+          <w:p>
+            <w:r>
+              <w:t>Cliquer sur une des classes</w:t>
+            </w:r>
+          </w:p>
+        </w:tc>
+        <w:tc>
+          <w:tcPr>
+            <w:tcW w:w="3071" w:type="dxa"/>
+          </w:tcPr>
+          <w:p>
+            <w:r>
+              <w:t>Les noms des armes de cette classe apparaissent dessous</w:t>
+            </w:r>
+          </w:p>
+        </w:tc>
+        <w:tc>
+          <w:tcPr>
+            <w:tcW w:w="3071" w:type="dxa"/>
+          </w:tcPr>
+          <w:p>
+            <w:r>
+              <w:t>O</w:t>
+            </w:r>
+            <w:r>
+              <w:t>k</w:t>
+            </w:r>
+          </w:p>
         </w:tc>
       </w:tr>
       <w:tr>
@@ -614,19 +832,42 @@
           <w:tcPr>
             <w:tcW w:w="3070" w:type="dxa"/>
           </w:tcPr>
-          <w:p/>
-        </w:tc>
-        <w:tc>
-          <w:tcPr>
-            <w:tcW w:w="3071" w:type="dxa"/>
-          </w:tcPr>
-          <w:p/>
-        </w:tc>
-        <w:tc>
-          <w:tcPr>
-            <w:tcW w:w="3071" w:type="dxa"/>
-          </w:tcPr>
-          <w:p/>
+          <w:p>
+            <w:r>
+              <w:t>Cliquer sur un des noms d’armes</w:t>
+            </w:r>
+          </w:p>
+        </w:tc>
+        <w:tc>
+          <w:tcPr>
+            <w:tcW w:w="3071" w:type="dxa"/>
+          </w:tcPr>
+          <w:p>
+            <w:r>
+              <w:t>Redirection vers « </w:t>
+            </w:r>
+            <w:proofErr w:type="spellStart"/>
+            <w:r>
+              <w:t>weapon.php</w:t>
+            </w:r>
+            <w:proofErr w:type="spellEnd"/>
+            <w:r>
+              <w:t> » de l’arme correspondante</w:t>
+            </w:r>
+          </w:p>
+        </w:tc>
+        <w:tc>
+          <w:tcPr>
+            <w:tcW w:w="3071" w:type="dxa"/>
+          </w:tcPr>
+          <w:p>
+            <w:r>
+              <w:t>O</w:t>
+            </w:r>
+            <w:r>
+              <w:t>k</w:t>
+            </w:r>
+          </w:p>
         </w:tc>
       </w:tr>
       <w:tr>
@@ -634,19 +875,53 @@
           <w:tcPr>
             <w:tcW w:w="3070" w:type="dxa"/>
           </w:tcPr>
-          <w:p/>
-        </w:tc>
-        <w:tc>
-          <w:tcPr>
-            <w:tcW w:w="3071" w:type="dxa"/>
-          </w:tcPr>
-          <w:p/>
-        </w:tc>
-        <w:tc>
-          <w:tcPr>
-            <w:tcW w:w="3071" w:type="dxa"/>
-          </w:tcPr>
-          <w:p/>
+          <w:p>
+            <w:pPr>
+              <w:rPr>
+                <w:b/>
+                <w:sz w:val="24"/>
+                <w:szCs w:val="24"/>
+              </w:rPr>
+            </w:pPr>
+            <w:proofErr w:type="spellStart"/>
+            <w:r>
+              <w:rPr>
+                <w:b/>
+                <w:sz w:val="24"/>
+                <w:szCs w:val="24"/>
+              </w:rPr>
+              <w:t>weapon.php</w:t>
+            </w:r>
+            <w:proofErr w:type="spellEnd"/>
+          </w:p>
+        </w:tc>
+        <w:tc>
+          <w:tcPr>
+            <w:tcW w:w="3071" w:type="dxa"/>
+          </w:tcPr>
+          <w:p>
+            <w:r>
+              <w:t xml:space="preserve">Affichage du nom de l’arme, de la spécialisation de l’arme, d’un texte récapitulatif sur l’arme avec une image derrière le </w:t>
+            </w:r>
+            <w:r>
+              <w:lastRenderedPageBreak/>
+              <w:t>texte correspondant à la classe de l’arme et des 4 skins de l’arme avec leurs noms</w:t>
+            </w:r>
+          </w:p>
+        </w:tc>
+        <w:tc>
+          <w:tcPr>
+            <w:tcW w:w="3071" w:type="dxa"/>
+          </w:tcPr>
+          <w:p>
+            <w:r>
+              <w:lastRenderedPageBreak/>
+              <w:t>O</w:t>
+            </w:r>
+            <w:r>
+              <w:t>k</w:t>
+            </w:r>
+          </w:p>
         </w:tc>
       </w:tr>
       <w:tr>
@@ -654,19 +929,35 @@
           <w:tcPr>
             <w:tcW w:w="3070" w:type="dxa"/>
           </w:tcPr>
-          <w:p/>
-        </w:tc>
-        <w:tc>
-          <w:tcPr>
-            <w:tcW w:w="3071" w:type="dxa"/>
-          </w:tcPr>
-          <w:p/>
-        </w:tc>
-        <w:tc>
-          <w:tcPr>
-            <w:tcW w:w="3071" w:type="dxa"/>
-          </w:tcPr>
-          <w:p/>
+          <w:p>
+            <w:r>
+              <w:lastRenderedPageBreak/>
+              <w:t>Cliquer sur le logo</w:t>
+            </w:r>
+          </w:p>
+        </w:tc>
+        <w:tc>
+          <w:tcPr>
+            <w:tcW w:w="3071" w:type="dxa"/>
+          </w:tcPr>
+          <w:p>
+            <w:r>
+              <w:t>Redirection vers l’index</w:t>
+            </w:r>
+          </w:p>
+        </w:tc>
+        <w:tc>
+          <w:tcPr>
+            <w:tcW w:w="3071" w:type="dxa"/>
+          </w:tcPr>
+          <w:p>
+            <w:r>
+              <w:t>O</w:t>
+            </w:r>
+            <w:r>
+              <w:t>k</w:t>
+            </w:r>
+          </w:p>
         </w:tc>
       </w:tr>
       <w:tr>
@@ -674,18 +965,34 @@
           <w:tcPr>
             <w:tcW w:w="3070" w:type="dxa"/>
           </w:tcPr>
-          <w:p/>
-        </w:tc>
-        <w:tc>
-          <w:tcPr>
-            <w:tcW w:w="3071" w:type="dxa"/>
-          </w:tcPr>
-          <w:p/>
-        </w:tc>
-        <w:tc>
-          <w:tcPr>
-            <w:tcW w:w="3071" w:type="dxa"/>
-          </w:tcPr>
+          <w:p>
+            <w:r>
+              <w:t>Cliquer sur les liens de la barre de navigation</w:t>
+            </w:r>
+          </w:p>
+        </w:tc>
+        <w:tc>
+          <w:tcPr>
+            <w:tcW w:w="3071" w:type="dxa"/>
+          </w:tcPr>
+          <w:p>
+            <w:r>
+              <w:t>Redirection vers les pages correspondantes</w:t>
+            </w:r>
+          </w:p>
+        </w:tc>
+        <w:tc>
+          <w:tcPr>
+            <w:tcW w:w="3071" w:type="dxa"/>
+          </w:tcPr>
+          <w:p>
+            <w:r>
+              <w:t>O</w:t>
+            </w:r>
+            <w:r>
+              <w:t>k</w:t>
+            </w:r>
+          </w:p>
           <w:p/>
         </w:tc>
       </w:tr>
@@ -694,44 +1001,45 @@
           <w:tcPr>
             <w:tcW w:w="3070" w:type="dxa"/>
           </w:tcPr>
-          <w:p/>
-        </w:tc>
-        <w:tc>
-          <w:tcPr>
-            <w:tcW w:w="3071" w:type="dxa"/>
-          </w:tcPr>
-          <w:p/>
-        </w:tc>
-        <w:tc>
-          <w:tcPr>
-            <w:tcW w:w="3071" w:type="dxa"/>
-          </w:tcPr>
-          <w:p/>
-        </w:tc>
-      </w:tr>
-      <w:tr>
-        <w:tc>
-          <w:tcPr>
-            <w:tcW w:w="3070" w:type="dxa"/>
-          </w:tcPr>
-          <w:p/>
-        </w:tc>
-        <w:tc>
-          <w:tcPr>
-            <w:tcW w:w="3071" w:type="dxa"/>
-          </w:tcPr>
-          <w:p/>
-        </w:tc>
-        <w:tc>
-          <w:tcPr>
-            <w:tcW w:w="3071" w:type="dxa"/>
-          </w:tcPr>
-          <w:p/>
+          <w:p>
+            <w:r>
+              <w:t xml:space="preserve">C’est </w:t>
+            </w:r>
+            <w:proofErr w:type="spellStart"/>
+            <w:r>
+              <w:t>bô</w:t>
+            </w:r>
+            <w:proofErr w:type="spellEnd"/>
+          </w:p>
+        </w:tc>
+        <w:tc>
+          <w:tcPr>
+            <w:tcW w:w="3071" w:type="dxa"/>
+          </w:tcPr>
+          <w:p>
+            <w:r>
+              <w:t>Le site est joli</w:t>
+            </w:r>
+          </w:p>
+        </w:tc>
+        <w:tc>
+          <w:tcPr>
+            <w:tcW w:w="3071" w:type="dxa"/>
+          </w:tcPr>
+          <w:p>
+            <w:r>
+              <w:t>Ok</w:t>
+            </w:r>
+          </w:p>
         </w:tc>
       </w:tr>
     </w:tbl>
-    <w:p/>
+    <w:p>
+      <w:bookmarkStart w:id="0" w:name="_GoBack"/>
+      <w:bookmarkEnd w:id="0"/>
+    </w:p>
     <w:sectPr>
+      <w:headerReference w:type="default" r:id="rId7"/>
       <w:pgSz w:w="11906" w:h="16838"/>
       <w:pgMar w:top="1417" w:right="1417" w:bottom="1417" w:left="1417" w:header="708" w:footer="708" w:gutter="0"/>
       <w:cols w:space="708"/>
@@ -739,6 +1047,77 @@
     </w:sectPr>
   </w:body>
 </w:document>
+</file>
+
+<file path=word/endnotes.xml><?xml version="1.0" encoding="utf-8"?>
+<w:endnotes xmlns:wpc="http://schemas.microsoft.com/office/word/2010/wordprocessingCanvas" xmlns:mc="http://schemas.openxmlformats.org/markup-compatibility/2006" xmlns:o="urn:schemas-microsoft-com:office:office" xmlns:r="http://schemas.openxmlformats.org/officeDocument/2006/relationships" xmlns:m="http://schemas.openxmlformats.org/officeDocument/2006/math" xmlns:v="urn:schemas-microsoft-com:vml" xmlns:wp14="http://schemas.microsoft.com/office/word/2010/wordprocessingDrawing" xmlns:wp="http://schemas.openxmlformats.org/drawingml/2006/wordprocessingDrawing" xmlns:w10="urn:schemas-microsoft-com:office:word" xmlns:w="http://schemas.openxmlformats.org/wordprocessingml/2006/main" xmlns:w14="http://schemas.microsoft.com/office/word/2010/wordml" xmlns:wpg="http://schemas.microsoft.com/office/word/2010/wordprocessingGroup" xmlns:wpi="http://schemas.microsoft.com/office/word/2010/wordprocessingInk" xmlns:wne="http://schemas.microsoft.com/office/word/2006/wordml" xmlns:wps="http://schemas.microsoft.com/office/word/2010/wordprocessingShape" mc:Ignorable="w14 wp14">
+  <w:endnote w:type="separator" w:id="-1">
+    <w:p>
+      <w:pPr>
+        <w:spacing w:after="0" w:line="240" w:lineRule="auto"/>
+      </w:pPr>
+      <w:r>
+        <w:separator/>
+      </w:r>
+    </w:p>
+  </w:endnote>
+  <w:endnote w:type="continuationSeparator" w:id="0">
+    <w:p>
+      <w:pPr>
+        <w:spacing w:after="0" w:line="240" w:lineRule="auto"/>
+      </w:pPr>
+      <w:r>
+        <w:continuationSeparator/>
+      </w:r>
+    </w:p>
+  </w:endnote>
+</w:endnotes>
+</file>
+
+<file path=word/footnotes.xml><?xml version="1.0" encoding="utf-8"?>
+<w:footnotes xmlns:wpc="http://schemas.microsoft.com/office/word/2010/wordprocessingCanvas" xmlns:mc="http://schemas.openxmlformats.org/markup-compatibility/2006" xmlns:o="urn:schemas-microsoft-com:office:office" xmlns:r="http://schemas.openxmlformats.org/officeDocument/2006/relationships" xmlns:m="http://schemas.openxmlformats.org/officeDocument/2006/math" xmlns:v="urn:schemas-microsoft-com:vml" xmlns:wp14="http://schemas.microsoft.com/office/word/2010/wordprocessingDrawing" xmlns:wp="http://schemas.openxmlformats.org/drawingml/2006/wordprocessingDrawing" xmlns:w10="urn:schemas-microsoft-com:office:word" xmlns:w="http://schemas.openxmlformats.org/wordprocessingml/2006/main" xmlns:w14="http://schemas.microsoft.com/office/word/2010/wordml" xmlns:wpg="http://schemas.microsoft.com/office/word/2010/wordprocessingGroup" xmlns:wpi="http://schemas.microsoft.com/office/word/2010/wordprocessingInk" xmlns:wne="http://schemas.microsoft.com/office/word/2006/wordml" xmlns:wps="http://schemas.microsoft.com/office/word/2010/wordprocessingShape" mc:Ignorable="w14 wp14">
+  <w:footnote w:type="separator" w:id="-1">
+    <w:p>
+      <w:pPr>
+        <w:spacing w:after="0" w:line="240" w:lineRule="auto"/>
+      </w:pPr>
+      <w:r>
+        <w:separator/>
+      </w:r>
+    </w:p>
+  </w:footnote>
+  <w:footnote w:type="continuationSeparator" w:id="0">
+    <w:p>
+      <w:pPr>
+        <w:spacing w:after="0" w:line="240" w:lineRule="auto"/>
+      </w:pPr>
+      <w:r>
+        <w:continuationSeparator/>
+      </w:r>
+    </w:p>
+  </w:footnote>
+</w:footnotes>
+</file>
+
+<file path=word/header1.xml><?xml version="1.0" encoding="utf-8"?>
+<w:hdr xmlns:wpc="http://schemas.microsoft.com/office/word/2010/wordprocessingCanvas" xmlns:mc="http://schemas.openxmlformats.org/markup-compatibility/2006" xmlns:o="urn:schemas-microsoft-com:office:office" xmlns:r="http://schemas.openxmlformats.org/officeDocument/2006/relationships" xmlns:m="http://schemas.openxmlformats.org/officeDocument/2006/math" xmlns:v="urn:schemas-microsoft-com:vml" xmlns:wp14="http://schemas.microsoft.com/office/word/2010/wordprocessingDrawing" xmlns:wp="http://schemas.openxmlformats.org/drawingml/2006/wordprocessingDrawing" xmlns:w10="urn:schemas-microsoft-com:office:word" xmlns:w="http://schemas.openxmlformats.org/wordprocessingml/2006/main" xmlns:w14="http://schemas.microsoft.com/office/word/2010/wordml" xmlns:wpg="http://schemas.microsoft.com/office/word/2010/wordprocessingGroup" xmlns:wpi="http://schemas.microsoft.com/office/word/2010/wordprocessingInk" xmlns:wne="http://schemas.microsoft.com/office/word/2006/wordml" xmlns:wps="http://schemas.microsoft.com/office/word/2010/wordprocessingShape" mc:Ignorable="w14 wp14">
+  <w:p>
+    <w:pPr>
+      <w:pStyle w:val="En-tte"/>
+    </w:pPr>
+    <w:r>
+      <w:t xml:space="preserve">Sven </w:t>
+    </w:r>
+    <w:proofErr w:type="spellStart"/>
+    <w:r>
+      <w:t>Wikberg</w:t>
+    </w:r>
+    <w:proofErr w:type="spellEnd"/>
+    <w:r>
+      <w:t xml:space="preserve"> &amp; Ricardo Oliveira</w:t>
+    </w:r>
+  </w:p>
+</w:hdr>
 </file>
 
 <file path=word/styles.xml><?xml version="1.0" encoding="utf-8"?>
@@ -1198,6 +1577,50 @@
       <w:iCs/>
       <w:color w:val="404040" w:themeColor="text1" w:themeTint="BF"/>
     </w:rPr>
+  </w:style>
+  <w:style w:type="paragraph" w:styleId="En-tte">
+    <w:name w:val="header"/>
+    <w:basedOn w:val="Normal"/>
+    <w:link w:val="En-tteCar"/>
+    <w:uiPriority w:val="99"/>
+    <w:unhideWhenUsed/>
+    <w:rsid w:val="00227681"/>
+    <w:pPr>
+      <w:tabs>
+        <w:tab w:val="center" w:pos="4536"/>
+        <w:tab w:val="right" w:pos="9072"/>
+      </w:tabs>
+      <w:spacing w:after="0" w:line="240" w:lineRule="auto"/>
+    </w:pPr>
+  </w:style>
+  <w:style w:type="character" w:customStyle="1" w:styleId="En-tteCar">
+    <w:name w:val="En-tête Car"/>
+    <w:basedOn w:val="Policepardfaut"/>
+    <w:link w:val="En-tte"/>
+    <w:uiPriority w:val="99"/>
+    <w:rsid w:val="00227681"/>
+  </w:style>
+  <w:style w:type="paragraph" w:styleId="Pieddepage">
+    <w:name w:val="footer"/>
+    <w:basedOn w:val="Normal"/>
+    <w:link w:val="PieddepageCar"/>
+    <w:uiPriority w:val="99"/>
+    <w:unhideWhenUsed/>
+    <w:rsid w:val="00227681"/>
+    <w:pPr>
+      <w:tabs>
+        <w:tab w:val="center" w:pos="4536"/>
+        <w:tab w:val="right" w:pos="9072"/>
+      </w:tabs>
+      <w:spacing w:after="0" w:line="240" w:lineRule="auto"/>
+    </w:pPr>
+  </w:style>
+  <w:style w:type="character" w:customStyle="1" w:styleId="PieddepageCar">
+    <w:name w:val="Pied de page Car"/>
+    <w:basedOn w:val="Policepardfaut"/>
+    <w:link w:val="Pieddepage"/>
+    <w:uiPriority w:val="99"/>
+    <w:rsid w:val="00227681"/>
   </w:style>
 </w:styles>
 </file>
@@ -1659,6 +2082,50 @@
       <w:iCs/>
       <w:color w:val="404040" w:themeColor="text1" w:themeTint="BF"/>
     </w:rPr>
+  </w:style>
+  <w:style w:type="paragraph" w:styleId="En-tte">
+    <w:name w:val="header"/>
+    <w:basedOn w:val="Normal"/>
+    <w:link w:val="En-tteCar"/>
+    <w:uiPriority w:val="99"/>
+    <w:unhideWhenUsed/>
+    <w:rsid w:val="00227681"/>
+    <w:pPr>
+      <w:tabs>
+        <w:tab w:val="center" w:pos="4536"/>
+        <w:tab w:val="right" w:pos="9072"/>
+      </w:tabs>
+      <w:spacing w:after="0" w:line="240" w:lineRule="auto"/>
+    </w:pPr>
+  </w:style>
+  <w:style w:type="character" w:customStyle="1" w:styleId="En-tteCar">
+    <w:name w:val="En-tête Car"/>
+    <w:basedOn w:val="Policepardfaut"/>
+    <w:link w:val="En-tte"/>
+    <w:uiPriority w:val="99"/>
+    <w:rsid w:val="00227681"/>
+  </w:style>
+  <w:style w:type="paragraph" w:styleId="Pieddepage">
+    <w:name w:val="footer"/>
+    <w:basedOn w:val="Normal"/>
+    <w:link w:val="PieddepageCar"/>
+    <w:uiPriority w:val="99"/>
+    <w:unhideWhenUsed/>
+    <w:rsid w:val="00227681"/>
+    <w:pPr>
+      <w:tabs>
+        <w:tab w:val="center" w:pos="4536"/>
+        <w:tab w:val="right" w:pos="9072"/>
+      </w:tabs>
+      <w:spacing w:after="0" w:line="240" w:lineRule="auto"/>
+    </w:pPr>
+  </w:style>
+  <w:style w:type="character" w:customStyle="1" w:styleId="PieddepageCar">
+    <w:name w:val="Pied de page Car"/>
+    <w:basedOn w:val="Policepardfaut"/>
+    <w:link w:val="Pieddepage"/>
+    <w:uiPriority w:val="99"/>
+    <w:rsid w:val="00227681"/>
   </w:style>
 </w:styles>
 </file>

</xml_diff>